<commit_message>
New experiments with other algorithms
</commit_message>
<xml_diff>
--- a/doc/Documentação.docx
+++ b/doc/Documentação.docx
@@ -29,8 +29,13 @@
       <w:r>
         <w:t xml:space="preserve">Visando experimentar os principais algoritmos de </w:t>
       </w:r>
-      <w:r>
-        <w:t>Machine Learning</w:t>
+      <w:proofErr w:type="spellStart"/>
+      <w:r>
+        <w:t>Machine</w:t>
+      </w:r>
+      <w:proofErr w:type="spellEnd"/>
+      <w:r>
+        <w:t xml:space="preserve"> Learning</w:t>
       </w:r>
       <w:r>
         <w:t xml:space="preserve"> optei como conjunto de dados a base de jogadores do </w:t>
@@ -53,14 +58,13 @@
     </w:p>
     <w:p>
       <w:r>
-        <w:t>Fiz o carregamento</w:t>
-      </w:r>
-      <w:r>
-        <w:t xml:space="preserve"> do </w:t>
-      </w:r>
+        <w:t xml:space="preserve">Fiz o carregamento do </w:t>
+      </w:r>
+      <w:proofErr w:type="spellStart"/>
       <w:r>
         <w:t>Dataset</w:t>
       </w:r>
+      <w:proofErr w:type="spellEnd"/>
       <w:r>
         <w:t xml:space="preserve"> de jogadores do </w:t>
       </w:r>
@@ -82,9 +86,11 @@
       <w:r>
         <w:t xml:space="preserve"> utilizando as bibliotecas </w:t>
       </w:r>
+      <w:proofErr w:type="spellStart"/>
       <w:r>
         <w:t>HtmlUnit</w:t>
       </w:r>
+      <w:proofErr w:type="spellEnd"/>
       <w:r>
         <w:t xml:space="preserve"> e </w:t>
       </w:r>
@@ -106,17 +112,13 @@
       <w:r>
         <w:t xml:space="preserve"> </w:t>
       </w:r>
+      <w:proofErr w:type="spellStart"/>
       <w:r>
         <w:t>SoFIFA</w:t>
       </w:r>
-      <w:r>
-        <w:t xml:space="preserve"> </w:t>
-      </w:r>
-      <w:r>
-        <w:t xml:space="preserve">e </w:t>
-      </w:r>
-      <w:r>
-        <w:t xml:space="preserve">escrita do </w:t>
+      <w:proofErr w:type="spellEnd"/>
+      <w:r>
+        <w:t xml:space="preserve"> e escrita do </w:t>
       </w:r>
       <w:r>
         <w:t>CSV</w:t>
@@ -135,14 +137,13 @@
     </w:p>
     <w:p>
       <w:r>
-        <w:t xml:space="preserve">Como primeiro desafio escolhi a classificação da posição do jogador com base em seus atributos e parti para a </w:t>
-      </w:r>
-      <w:r>
-        <w:t xml:space="preserve">Engenharia de </w:t>
-      </w:r>
+        <w:t xml:space="preserve">Como primeiro desafio escolhi a classificação da posição do jogador com base em seus atributos e parti para a Engenharia de </w:t>
+      </w:r>
+      <w:proofErr w:type="spellStart"/>
       <w:r>
         <w:t>Features</w:t>
       </w:r>
+      <w:proofErr w:type="spellEnd"/>
       <w:r>
         <w:t xml:space="preserve"> seguindo as etapas abaixo</w:t>
       </w:r>
@@ -276,6 +277,352 @@
         <w:t xml:space="preserve"> e a tese inicial é de que as médias por posição podem ser o suficiente para classificar a posição de um jogador</w:t>
       </w:r>
     </w:p>
+    <w:tbl>
+      <w:tblPr>
+        <w:tblStyle w:val="Tabelacomgrade"/>
+        <w:tblW w:w="0" w:type="auto"/>
+        <w:tblLook w:val="04A0" w:firstRow="1" w:lastRow="0" w:firstColumn="1" w:lastColumn="0" w:noHBand="0" w:noVBand="1"/>
+      </w:tblPr>
+      <w:tblGrid>
+        <w:gridCol w:w="4247"/>
+        <w:gridCol w:w="4247"/>
+      </w:tblGrid>
+      <w:tr>
+        <w:tc>
+          <w:tcPr>
+            <w:tcW w:w="4247" w:type="dxa"/>
+          </w:tcPr>
+          <w:p>
+            <w:pPr>
+              <w:jc w:val="center"/>
+              <w:rPr>
+                <w:lang w:val="en-US"/>
+              </w:rPr>
+            </w:pPr>
+            <w:r>
+              <w:rPr>
+                <w:lang w:val="en-US"/>
+              </w:rPr>
+              <w:t>Crossing,</w:t>
+            </w:r>
+            <w:r>
+              <w:rPr>
+                <w:lang w:val="en-US"/>
+              </w:rPr>
+              <w:t xml:space="preserve"> </w:t>
+            </w:r>
+            <w:r>
+              <w:rPr>
+                <w:lang w:val="en-US"/>
+              </w:rPr>
+              <w:t>Finishing,</w:t>
+            </w:r>
+            <w:r>
+              <w:rPr>
+                <w:lang w:val="en-US"/>
+              </w:rPr>
+              <w:t xml:space="preserve"> </w:t>
+            </w:r>
+            <w:r>
+              <w:rPr>
+                <w:lang w:val="en-US"/>
+              </w:rPr>
+              <w:t>Heading accuracy,</w:t>
+            </w:r>
+            <w:r>
+              <w:rPr>
+                <w:lang w:val="en-US"/>
+              </w:rPr>
+              <w:t xml:space="preserve"> </w:t>
+            </w:r>
+            <w:r>
+              <w:rPr>
+                <w:lang w:val="en-US"/>
+              </w:rPr>
+              <w:t>Short passing,</w:t>
+            </w:r>
+            <w:r>
+              <w:rPr>
+                <w:lang w:val="en-US"/>
+              </w:rPr>
+              <w:t xml:space="preserve"> </w:t>
+            </w:r>
+            <w:r>
+              <w:rPr>
+                <w:lang w:val="en-US"/>
+              </w:rPr>
+              <w:t>Volleys</w:t>
+            </w:r>
+          </w:p>
+        </w:tc>
+        <w:tc>
+          <w:tcPr>
+            <w:tcW w:w="4247" w:type="dxa"/>
+          </w:tcPr>
+          <w:p>
+            <w:pPr>
+              <w:jc w:val="center"/>
+              <w:rPr>
+                <w:lang w:val="en-US"/>
+              </w:rPr>
+            </w:pPr>
+            <w:r>
+              <w:rPr>
+                <w:lang w:val="en-US"/>
+              </w:rPr>
+              <w:t>ATTACKING</w:t>
+            </w:r>
+          </w:p>
+        </w:tc>
+      </w:tr>
+      <w:tr>
+        <w:tc>
+          <w:tcPr>
+            <w:tcW w:w="4247" w:type="dxa"/>
+          </w:tcPr>
+          <w:p>
+            <w:pPr>
+              <w:jc w:val="center"/>
+              <w:rPr>
+                <w:lang w:val="en-US"/>
+              </w:rPr>
+            </w:pPr>
+            <w:r>
+              <w:rPr>
+                <w:lang w:val="en-US"/>
+              </w:rPr>
+              <w:t>Dribbling, Curve, FK Accuracy, Long passing, Ball control</w:t>
+            </w:r>
+          </w:p>
+        </w:tc>
+        <w:tc>
+          <w:tcPr>
+            <w:tcW w:w="4247" w:type="dxa"/>
+          </w:tcPr>
+          <w:p>
+            <w:pPr>
+              <w:jc w:val="center"/>
+              <w:rPr>
+                <w:lang w:val="en-US"/>
+              </w:rPr>
+            </w:pPr>
+            <w:r>
+              <w:rPr>
+                <w:lang w:val="en-US"/>
+              </w:rPr>
+              <w:t>SKILL</w:t>
+            </w:r>
+          </w:p>
+        </w:tc>
+      </w:tr>
+      <w:tr>
+        <w:tc>
+          <w:tcPr>
+            <w:tcW w:w="4247" w:type="dxa"/>
+          </w:tcPr>
+          <w:p>
+            <w:pPr>
+              <w:jc w:val="center"/>
+              <w:rPr>
+                <w:lang w:val="en-US"/>
+              </w:rPr>
+            </w:pPr>
+            <w:r>
+              <w:rPr>
+                <w:lang w:val="en-US"/>
+              </w:rPr>
+              <w:t>Acceleration, Sprint speed, Agility, Reactions, Balance</w:t>
+            </w:r>
+          </w:p>
+        </w:tc>
+        <w:tc>
+          <w:tcPr>
+            <w:tcW w:w="4247" w:type="dxa"/>
+          </w:tcPr>
+          <w:p>
+            <w:pPr>
+              <w:jc w:val="center"/>
+              <w:rPr>
+                <w:lang w:val="en-US"/>
+              </w:rPr>
+            </w:pPr>
+            <w:r>
+              <w:rPr>
+                <w:lang w:val="en-US"/>
+              </w:rPr>
+              <w:t>MOVEMENT</w:t>
+            </w:r>
+          </w:p>
+        </w:tc>
+      </w:tr>
+      <w:tr>
+        <w:tc>
+          <w:tcPr>
+            <w:tcW w:w="4247" w:type="dxa"/>
+          </w:tcPr>
+          <w:p>
+            <w:pPr>
+              <w:jc w:val="center"/>
+              <w:rPr>
+                <w:lang w:val="en-US"/>
+              </w:rPr>
+            </w:pPr>
+            <w:r>
+              <w:rPr>
+                <w:lang w:val="en-US"/>
+              </w:rPr>
+              <w:t>Shot power, Jumping, Stamina, Strength, Long shots</w:t>
+            </w:r>
+          </w:p>
+        </w:tc>
+        <w:tc>
+          <w:tcPr>
+            <w:tcW w:w="4247" w:type="dxa"/>
+          </w:tcPr>
+          <w:p>
+            <w:pPr>
+              <w:jc w:val="center"/>
+              <w:rPr>
+                <w:lang w:val="en-US"/>
+              </w:rPr>
+            </w:pPr>
+            <w:r>
+              <w:rPr>
+                <w:lang w:val="en-US"/>
+              </w:rPr>
+              <w:t>POWER</w:t>
+            </w:r>
+          </w:p>
+        </w:tc>
+      </w:tr>
+      <w:tr>
+        <w:tc>
+          <w:tcPr>
+            <w:tcW w:w="4247" w:type="dxa"/>
+          </w:tcPr>
+          <w:p>
+            <w:pPr>
+              <w:jc w:val="center"/>
+              <w:rPr>
+                <w:lang w:val="en-US"/>
+              </w:rPr>
+            </w:pPr>
+            <w:r>
+              <w:rPr>
+                <w:lang w:val="en-US"/>
+              </w:rPr>
+              <w:t>Aggression, Interceptions, Positioning, Vision, Penalties, Composure</w:t>
+            </w:r>
+          </w:p>
+        </w:tc>
+        <w:tc>
+          <w:tcPr>
+            <w:tcW w:w="4247" w:type="dxa"/>
+          </w:tcPr>
+          <w:p>
+            <w:pPr>
+              <w:jc w:val="center"/>
+              <w:rPr>
+                <w:lang w:val="en-US"/>
+              </w:rPr>
+            </w:pPr>
+            <w:r>
+              <w:rPr>
+                <w:lang w:val="en-US"/>
+              </w:rPr>
+              <w:t>MENTALITY</w:t>
+            </w:r>
+          </w:p>
+        </w:tc>
+      </w:tr>
+      <w:tr>
+        <w:tc>
+          <w:tcPr>
+            <w:tcW w:w="4247" w:type="dxa"/>
+          </w:tcPr>
+          <w:p>
+            <w:pPr>
+              <w:jc w:val="center"/>
+              <w:rPr>
+                <w:lang w:val="en-US"/>
+              </w:rPr>
+            </w:pPr>
+            <w:r>
+              <w:rPr>
+                <w:lang w:val="en-US"/>
+              </w:rPr>
+              <w:t>Defensive awareness, Standing tackle, Sliding tackle</w:t>
+            </w:r>
+          </w:p>
+        </w:tc>
+        <w:tc>
+          <w:tcPr>
+            <w:tcW w:w="4247" w:type="dxa"/>
+          </w:tcPr>
+          <w:p>
+            <w:pPr>
+              <w:jc w:val="center"/>
+              <w:rPr>
+                <w:lang w:val="en-US"/>
+              </w:rPr>
+            </w:pPr>
+            <w:r>
+              <w:rPr>
+                <w:lang w:val="en-US"/>
+              </w:rPr>
+              <w:t>DEFENDING</w:t>
+            </w:r>
+          </w:p>
+        </w:tc>
+      </w:tr>
+      <w:tr>
+        <w:tc>
+          <w:tcPr>
+            <w:tcW w:w="4247" w:type="dxa"/>
+          </w:tcPr>
+          <w:p>
+            <w:pPr>
+              <w:jc w:val="center"/>
+              <w:rPr>
+                <w:lang w:val="en-US"/>
+              </w:rPr>
+            </w:pPr>
+            <w:r>
+              <w:rPr>
+                <w:lang w:val="en-US"/>
+              </w:rPr>
+              <w:t>GK Diving, GK Handling, GK Kicking, GK Positioning, GK Reflexes</w:t>
+            </w:r>
+          </w:p>
+        </w:tc>
+        <w:tc>
+          <w:tcPr>
+            <w:tcW w:w="4247" w:type="dxa"/>
+          </w:tcPr>
+          <w:p>
+            <w:pPr>
+              <w:jc w:val="center"/>
+              <w:rPr>
+                <w:lang w:val="en-US"/>
+              </w:rPr>
+            </w:pPr>
+            <w:r>
+              <w:rPr>
+                <w:lang w:val="en-US"/>
+              </w:rPr>
+              <w:t>GOALKEEPING</w:t>
+            </w:r>
+          </w:p>
+        </w:tc>
+      </w:tr>
+    </w:tbl>
+    <w:p>
+      <w:pPr>
+        <w:rPr>
+          <w:lang w:val="en-US"/>
+        </w:rPr>
+      </w:pPr>
+    </w:p>
     <w:p>
       <w:pPr>
         <w:pStyle w:val="PargrafodaLista"/>
@@ -332,9 +679,11 @@
       <w:r>
         <w:t xml:space="preserve">valor de mercado e clausula de rescisão de </w:t>
       </w:r>
+      <w:proofErr w:type="spellStart"/>
       <w:r>
         <w:t>String</w:t>
       </w:r>
+      <w:proofErr w:type="spellEnd"/>
       <w:r>
         <w:t xml:space="preserve"> </w:t>
       </w:r>
@@ -365,20 +714,16 @@
       <w:r>
         <w:t>(</w:t>
       </w:r>
+      <w:proofErr w:type="spellStart"/>
       <w:r>
         <w:t>Encoding</w:t>
       </w:r>
+      <w:proofErr w:type="spellEnd"/>
       <w:r>
         <w:t>)</w:t>
       </w:r>
       <w:r>
-        <w:t xml:space="preserve"> </w:t>
-      </w:r>
-      <w:r>
-        <w:t>da variável de pé dominante</w:t>
-      </w:r>
-      <w:r>
-        <w:t xml:space="preserve"> </w:t>
+        <w:t xml:space="preserve"> da variável de pé dominante </w:t>
       </w:r>
       <w:r>
         <w:t>(</w:t>
@@ -390,25 +735,30 @@
         <w:t>)</w:t>
       </w:r>
       <w:r>
-        <w:t xml:space="preserve"> </w:t>
-      </w:r>
-      <w:r>
-        <w:t xml:space="preserve">usando a estratégia de </w:t>
-      </w:r>
-      <w:r>
-        <w:t>One-hot</w:t>
+        <w:t xml:space="preserve"> usando a estratégia de </w:t>
+      </w:r>
+      <w:proofErr w:type="spellStart"/>
+      <w:r>
+        <w:t>One</w:t>
+      </w:r>
+      <w:proofErr w:type="spellEnd"/>
+      <w:r>
+        <w:t>-hot</w:t>
       </w:r>
     </w:p>
     <w:p>
       <w:r>
+        <w:lastRenderedPageBreak/>
         <w:t xml:space="preserve">Em seguida executei o treinamento do modelo de árvore de decisão utilizando </w:t>
       </w:r>
       <w:r>
         <w:t xml:space="preserve">a biblioteca </w:t>
       </w:r>
+      <w:proofErr w:type="spellStart"/>
       <w:r>
         <w:t>sklearn</w:t>
       </w:r>
+      <w:proofErr w:type="spellEnd"/>
     </w:p>
     <w:p>
       <w:r>
@@ -437,10 +787,24 @@
       </w:r>
     </w:p>
     <w:p>
-      <w:r>
+      <w:pPr>
+        <w:rPr>
+          <w:b/>
+          <w:bCs/>
+        </w:rPr>
+      </w:pPr>
+      <w:r>
+        <w:rPr>
+          <w:b/>
+          <w:bCs/>
+        </w:rPr>
         <w:t>Problemas</w:t>
       </w:r>
       <w:r>
+        <w:rPr>
+          <w:b/>
+          <w:bCs/>
+        </w:rPr>
         <w:t xml:space="preserve"> detectados</w:t>
       </w:r>
     </w:p>
@@ -455,9 +819,11 @@
       <w:r>
         <w:t xml:space="preserve">O </w:t>
       </w:r>
+      <w:proofErr w:type="spellStart"/>
       <w:r>
         <w:t>SoFIFA</w:t>
       </w:r>
+      <w:proofErr w:type="spellEnd"/>
       <w:r>
         <w:t xml:space="preserve"> armazena várias versões de sua base de dados de jogadores com base nas atualizações periódicas da </w:t>
       </w:r>
@@ -482,9 +848,19 @@
       <w:r>
         <w:t xml:space="preserve"> uma comparação das pontuações de ataque do jogador </w:t>
       </w:r>
-      <w:r>
-        <w:t>Bukayo Saka</w:t>
-      </w:r>
+      <w:proofErr w:type="spellStart"/>
+      <w:r>
+        <w:t>Bukayo</w:t>
+      </w:r>
+      <w:proofErr w:type="spellEnd"/>
+      <w:r>
+        <w:t xml:space="preserve"> </w:t>
+      </w:r>
+      <w:proofErr w:type="spellStart"/>
+      <w:r>
+        <w:t>Saka</w:t>
+      </w:r>
+      <w:proofErr w:type="spellEnd"/>
       <w:r>
         <w:t xml:space="preserve"> usando </w:t>
       </w:r>
@@ -578,6 +954,746 @@
       <w:r>
         <w:t>Web Scraper</w:t>
       </w:r>
+    </w:p>
+    <w:p>
+      <w:pPr>
+        <w:ind w:firstLine="708"/>
+      </w:pPr>
+      <w:r>
+        <w:t>Como forma de reduzir a complexidade do problema e otimizar os resultados aceitei a redução da especificidade da classificação por meio da diminuição de possíveis valores para a classe</w:t>
+      </w:r>
+      <w:r>
+        <w:t>.</w:t>
+      </w:r>
+      <w:r>
+        <w:t xml:space="preserve"> No caso da classificação de posição dos jogadores ao invés de tentar prever uma dentre as </w:t>
+      </w:r>
+      <w:r>
+        <w:t>17</w:t>
+      </w:r>
+      <w:r>
+        <w:t xml:space="preserve"> posições específicas</w:t>
+      </w:r>
+      <w:r>
+        <w:t>,</w:t>
+      </w:r>
+      <w:r>
+        <w:t xml:space="preserve"> utilizei o agrupamento por função em campo que contém </w:t>
+      </w:r>
+      <w:r>
+        <w:t>4</w:t>
+      </w:r>
+      <w:r>
+        <w:t xml:space="preserve"> categorias</w:t>
+      </w:r>
+      <w:r>
+        <w:t>.</w:t>
+      </w:r>
+      <w:r>
+        <w:t xml:space="preserve"> Aplicando essa generalização simplificamos o problema</w:t>
+      </w:r>
+      <w:r>
+        <w:t>,</w:t>
+      </w:r>
+      <w:r>
+        <w:t xml:space="preserve"> apesar de abrir mão da categorização da posição final em específico</w:t>
+      </w:r>
+      <w:r>
+        <w:t>,</w:t>
+      </w:r>
+      <w:r>
+        <w:t xml:space="preserve"> </w:t>
+      </w:r>
+      <w:r>
+        <w:t>ainda nos beneficiamos e extraímos valor ao obter a classificação automática da função do jogador</w:t>
+      </w:r>
+      <w:r>
+        <w:t xml:space="preserve"> </w:t>
+      </w:r>
+      <w:r>
+        <w:t>(</w:t>
+      </w:r>
+      <w:r>
+        <w:t>Tipo de posição</w:t>
+      </w:r>
+      <w:r>
+        <w:t>)</w:t>
+      </w:r>
+      <w:r>
+        <w:t xml:space="preserve"> e aumentamos significativamente a acurácia dos algoritmos e modelos testados</w:t>
+      </w:r>
+      <w:r>
+        <w:t xml:space="preserve"> </w:t>
+      </w:r>
+      <w:r>
+        <w:t>(</w:t>
+      </w:r>
+      <w:r>
+        <w:t>Devido à redução do número de classes</w:t>
+      </w:r>
+      <w:r>
+        <w:t>)</w:t>
+      </w:r>
+      <w:r>
+        <w:t>.</w:t>
+      </w:r>
+      <w:r>
+        <w:t xml:space="preserve"> Abaixo o mapeamento feito</w:t>
+      </w:r>
+    </w:p>
+    <w:tbl>
+      <w:tblPr>
+        <w:tblStyle w:val="Tabelacomgrade"/>
+        <w:tblW w:w="0" w:type="auto"/>
+        <w:tblLook w:val="04A0" w:firstRow="1" w:lastRow="0" w:firstColumn="1" w:lastColumn="0" w:noHBand="0" w:noVBand="1"/>
+      </w:tblPr>
+      <w:tblGrid>
+        <w:gridCol w:w="4247"/>
+        <w:gridCol w:w="4247"/>
+      </w:tblGrid>
+      <w:tr>
+        <w:tc>
+          <w:tcPr>
+            <w:tcW w:w="4247" w:type="dxa"/>
+          </w:tcPr>
+          <w:p>
+            <w:pPr>
+              <w:jc w:val="center"/>
+            </w:pPr>
+            <w:r>
+              <w:t>GK</w:t>
+            </w:r>
+          </w:p>
+        </w:tc>
+        <w:tc>
+          <w:tcPr>
+            <w:tcW w:w="4247" w:type="dxa"/>
+          </w:tcPr>
+          <w:p>
+            <w:pPr>
+              <w:jc w:val="center"/>
+            </w:pPr>
+            <w:r>
+              <w:t>GOALKEEPER</w:t>
+            </w:r>
+          </w:p>
+        </w:tc>
+      </w:tr>
+      <w:tr>
+        <w:tc>
+          <w:tcPr>
+            <w:tcW w:w="4247" w:type="dxa"/>
+          </w:tcPr>
+          <w:p>
+            <w:pPr>
+              <w:jc w:val="center"/>
+            </w:pPr>
+            <w:r>
+              <w:t>CB</w:t>
+            </w:r>
+            <w:r>
+              <w:t>,</w:t>
+            </w:r>
+            <w:r>
+              <w:t xml:space="preserve"> RB</w:t>
+            </w:r>
+            <w:r>
+              <w:t>,</w:t>
+            </w:r>
+            <w:r>
+              <w:t xml:space="preserve"> LB</w:t>
+            </w:r>
+            <w:r>
+              <w:t>,</w:t>
+            </w:r>
+            <w:r>
+              <w:t xml:space="preserve"> RWB</w:t>
+            </w:r>
+            <w:r>
+              <w:t>,</w:t>
+            </w:r>
+            <w:r>
+              <w:t xml:space="preserve"> LWB</w:t>
+            </w:r>
+          </w:p>
+        </w:tc>
+        <w:tc>
+          <w:tcPr>
+            <w:tcW w:w="4247" w:type="dxa"/>
+          </w:tcPr>
+          <w:p>
+            <w:pPr>
+              <w:jc w:val="center"/>
+            </w:pPr>
+            <w:r>
+              <w:t>DEFENDER</w:t>
+            </w:r>
+          </w:p>
+        </w:tc>
+      </w:tr>
+      <w:tr>
+        <w:tc>
+          <w:tcPr>
+            <w:tcW w:w="4247" w:type="dxa"/>
+          </w:tcPr>
+          <w:p>
+            <w:pPr>
+              <w:jc w:val="center"/>
+            </w:pPr>
+            <w:r>
+              <w:t>CM, CDM, CAM, RM, LM</w:t>
+            </w:r>
+          </w:p>
+        </w:tc>
+        <w:tc>
+          <w:tcPr>
+            <w:tcW w:w="4247" w:type="dxa"/>
+          </w:tcPr>
+          <w:p>
+            <w:pPr>
+              <w:jc w:val="center"/>
+            </w:pPr>
+            <w:r>
+              <w:t>MIDFIELDER</w:t>
+            </w:r>
+          </w:p>
+        </w:tc>
+      </w:tr>
+      <w:tr>
+        <w:tc>
+          <w:tcPr>
+            <w:tcW w:w="4247" w:type="dxa"/>
+          </w:tcPr>
+          <w:p>
+            <w:pPr>
+              <w:jc w:val="center"/>
+              <w:rPr>
+                <w:lang w:val="en-US"/>
+              </w:rPr>
+            </w:pPr>
+            <w:r>
+              <w:rPr>
+                <w:lang w:val="en-US"/>
+              </w:rPr>
+              <w:t>ST, CF, RF, LF, RW, LW</w:t>
+            </w:r>
+          </w:p>
+        </w:tc>
+        <w:tc>
+          <w:tcPr>
+            <w:tcW w:w="4247" w:type="dxa"/>
+          </w:tcPr>
+          <w:p>
+            <w:pPr>
+              <w:jc w:val="center"/>
+            </w:pPr>
+            <w:r>
+              <w:t>FORWARD</w:t>
+            </w:r>
+          </w:p>
+        </w:tc>
+      </w:tr>
+    </w:tbl>
+    <w:p>
+      <w:r>
+        <w:tab/>
+      </w:r>
+    </w:p>
+    <w:p>
+      <w:pPr>
+        <w:ind w:firstLine="708"/>
+      </w:pPr>
+      <w:r>
+        <w:t xml:space="preserve">No </w:t>
+      </w:r>
+      <w:proofErr w:type="spellStart"/>
+      <w:r>
+        <w:t>python</w:t>
+      </w:r>
+      <w:proofErr w:type="spellEnd"/>
+      <w:r>
+        <w:t xml:space="preserve"> foi criada uma função de mapeamento conforme a tabela acima na etapa de pré-processamento e aplicada ao conjunto de dados antes da divisão entre treinamento e validação</w:t>
+      </w:r>
+    </w:p>
+    <w:p>
+      <w:pPr>
+        <w:rPr>
+          <w:b/>
+          <w:bCs/>
+        </w:rPr>
+      </w:pPr>
+      <w:r>
+        <w:rPr>
+          <w:b/>
+          <w:bCs/>
+        </w:rPr>
+        <w:t>Etapas comuns de pré-processamento</w:t>
+      </w:r>
+    </w:p>
+    <w:p>
+      <w:pPr>
+        <w:pStyle w:val="PargrafodaLista"/>
+        <w:numPr>
+          <w:ilvl w:val="0"/>
+          <w:numId w:val="1"/>
+        </w:numPr>
+      </w:pPr>
+      <w:r>
+        <w:t>Remoção das colunas não relacionadas</w:t>
+      </w:r>
+    </w:p>
+    <w:p>
+      <w:pPr>
+        <w:pStyle w:val="PargrafodaLista"/>
+        <w:numPr>
+          <w:ilvl w:val="0"/>
+          <w:numId w:val="1"/>
+        </w:numPr>
+      </w:pPr>
+      <w:r>
+        <w:t>Exclusão dos não numéricos na coluna número de camisa</w:t>
+      </w:r>
+    </w:p>
+    <w:p>
+      <w:pPr>
+        <w:pStyle w:val="PargrafodaLista"/>
+        <w:numPr>
+          <w:ilvl w:val="0"/>
+          <w:numId w:val="1"/>
+        </w:numPr>
+      </w:pPr>
+      <w:r>
+        <w:t>Conversão para numérico das colunas monetárias</w:t>
+      </w:r>
+    </w:p>
+    <w:p>
+      <w:pPr>
+        <w:pStyle w:val="PargrafodaLista"/>
+        <w:numPr>
+          <w:ilvl w:val="0"/>
+          <w:numId w:val="1"/>
+        </w:numPr>
+      </w:pPr>
+      <w:r>
+        <w:t>Criação da coluna idade a partir da data de nascimento</w:t>
+      </w:r>
+    </w:p>
+    <w:p>
+      <w:pPr>
+        <w:pStyle w:val="PargrafodaLista"/>
+        <w:numPr>
+          <w:ilvl w:val="0"/>
+          <w:numId w:val="1"/>
+        </w:numPr>
+      </w:pPr>
+      <w:r>
+        <w:t xml:space="preserve">Agrupamento das </w:t>
+      </w:r>
+      <w:r>
+        <w:t>17</w:t>
+      </w:r>
+      <w:r>
+        <w:t xml:space="preserve"> posições específicas em </w:t>
+      </w:r>
+      <w:r>
+        <w:t>4</w:t>
+      </w:r>
+      <w:r>
+        <w:t xml:space="preserve"> categorias</w:t>
+      </w:r>
+    </w:p>
+    <w:p>
+      <w:pPr>
+        <w:rPr>
+          <w:b/>
+          <w:bCs/>
+        </w:rPr>
+      </w:pPr>
+      <w:r>
+        <w:rPr>
+          <w:b/>
+          <w:bCs/>
+        </w:rPr>
+        <w:t>Experimentos</w:t>
+      </w:r>
+    </w:p>
+    <w:tbl>
+      <w:tblPr>
+        <w:tblStyle w:val="Tabelacomgrade"/>
+        <w:tblW w:w="0" w:type="auto"/>
+        <w:tblLook w:val="04A0" w:firstRow="1" w:lastRow="0" w:firstColumn="1" w:lastColumn="0" w:noHBand="0" w:noVBand="1"/>
+      </w:tblPr>
+      <w:tblGrid>
+        <w:gridCol w:w="1870"/>
+        <w:gridCol w:w="2092"/>
+        <w:gridCol w:w="2219"/>
+        <w:gridCol w:w="2313"/>
+      </w:tblGrid>
+      <w:tr>
+        <w:tc>
+          <w:tcPr>
+            <w:tcW w:w="2431" w:type="dxa"/>
+          </w:tcPr>
+          <w:p>
+            <w:pPr>
+              <w:rPr>
+                <w:b/>
+                <w:bCs/>
+              </w:rPr>
+            </w:pPr>
+            <w:r>
+              <w:rPr>
+                <w:b/>
+                <w:bCs/>
+              </w:rPr>
+              <w:t>Algoritmo</w:t>
+            </w:r>
+            <w:r>
+              <w:rPr>
+                <w:b/>
+                <w:bCs/>
+              </w:rPr>
+              <w:t>/</w:t>
+            </w:r>
+            <w:r>
+              <w:rPr>
+                <w:b/>
+                <w:bCs/>
+              </w:rPr>
+              <w:t>Modelo</w:t>
+            </w:r>
+          </w:p>
+        </w:tc>
+        <w:tc>
+          <w:tcPr>
+            <w:tcW w:w="2070" w:type="dxa"/>
+          </w:tcPr>
+          <w:p>
+            <w:pPr>
+              <w:rPr>
+                <w:b/>
+                <w:bCs/>
+              </w:rPr>
+            </w:pPr>
+            <w:r>
+              <w:rPr>
+                <w:b/>
+                <w:bCs/>
+              </w:rPr>
+              <w:t>Resultado</w:t>
+            </w:r>
+          </w:p>
+        </w:tc>
+        <w:tc>
+          <w:tcPr>
+            <w:tcW w:w="2327" w:type="dxa"/>
+          </w:tcPr>
+          <w:p>
+            <w:pPr>
+              <w:rPr>
+                <w:b/>
+                <w:bCs/>
+              </w:rPr>
+            </w:pPr>
+            <w:r>
+              <w:rPr>
+                <w:b/>
+                <w:bCs/>
+              </w:rPr>
+              <w:t>Pré-processamentos</w:t>
+            </w:r>
+          </w:p>
+        </w:tc>
+        <w:tc>
+          <w:tcPr>
+            <w:tcW w:w="1666" w:type="dxa"/>
+          </w:tcPr>
+          <w:p>
+            <w:pPr>
+              <w:rPr>
+                <w:b/>
+                <w:bCs/>
+              </w:rPr>
+            </w:pPr>
+            <w:r>
+              <w:rPr>
+                <w:b/>
+                <w:bCs/>
+              </w:rPr>
+              <w:t>Hiper parâmetros</w:t>
+            </w:r>
+          </w:p>
+        </w:tc>
+      </w:tr>
+      <w:tr>
+        <w:tc>
+          <w:tcPr>
+            <w:tcW w:w="2431" w:type="dxa"/>
+          </w:tcPr>
+          <w:p>
+            <w:r>
+              <w:lastRenderedPageBreak/>
+              <w:t>Árvore de decisão</w:t>
+            </w:r>
+          </w:p>
+        </w:tc>
+        <w:tc>
+          <w:tcPr>
+            <w:tcW w:w="2070" w:type="dxa"/>
+          </w:tcPr>
+          <w:p>
+            <w:r>
+              <w:t>0.7889978413099563</w:t>
+            </w:r>
+          </w:p>
+        </w:tc>
+        <w:tc>
+          <w:tcPr>
+            <w:tcW w:w="2327" w:type="dxa"/>
+          </w:tcPr>
+          <w:p>
+            <w:pPr>
+              <w:pStyle w:val="PargrafodaLista"/>
+              <w:numPr>
+                <w:ilvl w:val="0"/>
+                <w:numId w:val="3"/>
+              </w:numPr>
+            </w:pPr>
+            <w:r>
+              <w:t xml:space="preserve">Agrupamento das </w:t>
+            </w:r>
+            <w:r>
+              <w:t>34</w:t>
+            </w:r>
+            <w:r>
+              <w:t xml:space="preserve"> avaliações específicas de habilidade em suas </w:t>
+            </w:r>
+            <w:r>
+              <w:t>7</w:t>
+            </w:r>
+            <w:r>
+              <w:t xml:space="preserve"> categorias de valência</w:t>
+            </w:r>
+          </w:p>
+        </w:tc>
+        <w:tc>
+          <w:tcPr>
+            <w:tcW w:w="1666" w:type="dxa"/>
+          </w:tcPr>
+          <w:p>
+            <w:pPr>
+              <w:ind w:left="360"/>
+              <w:rPr>
+                <w:lang w:val="en-US"/>
+              </w:rPr>
+            </w:pPr>
+            <w:r>
+              <w:rPr>
+                <w:lang w:val="en-US"/>
+              </w:rPr>
+              <w:t>{'</w:t>
+            </w:r>
+            <w:r>
+              <w:rPr>
+                <w:lang w:val="en-US"/>
+              </w:rPr>
+              <w:t>criterion</w:t>
+            </w:r>
+            <w:r>
+              <w:rPr>
+                <w:lang w:val="en-US"/>
+              </w:rPr>
+              <w:t>': '</w:t>
+            </w:r>
+            <w:proofErr w:type="spellStart"/>
+            <w:r>
+              <w:rPr>
+                <w:lang w:val="en-US"/>
+              </w:rPr>
+              <w:t>gini</w:t>
+            </w:r>
+            <w:proofErr w:type="spellEnd"/>
+            <w:r>
+              <w:rPr>
+                <w:lang w:val="en-US"/>
+              </w:rPr>
+              <w:t>', '</w:t>
+            </w:r>
+            <w:proofErr w:type="spellStart"/>
+            <w:r>
+              <w:rPr>
+                <w:lang w:val="en-US"/>
+              </w:rPr>
+              <w:t>max_depth</w:t>
+            </w:r>
+            <w:proofErr w:type="spellEnd"/>
+            <w:r>
+              <w:rPr>
+                <w:lang w:val="en-US"/>
+              </w:rPr>
+              <w:t>': 10, '</w:t>
+            </w:r>
+            <w:proofErr w:type="spellStart"/>
+            <w:r>
+              <w:rPr>
+                <w:lang w:val="en-US"/>
+              </w:rPr>
+              <w:t>min_samples_split</w:t>
+            </w:r>
+            <w:proofErr w:type="spellEnd"/>
+            <w:r>
+              <w:rPr>
+                <w:lang w:val="en-US"/>
+              </w:rPr>
+              <w:t>': 50}</w:t>
+            </w:r>
+          </w:p>
+        </w:tc>
+      </w:tr>
+      <w:tr>
+        <w:tc>
+          <w:tcPr>
+            <w:tcW w:w="2431" w:type="dxa"/>
+          </w:tcPr>
+          <w:p>
+            <w:r>
+              <w:t>KNN</w:t>
+            </w:r>
+          </w:p>
+        </w:tc>
+        <w:tc>
+          <w:tcPr>
+            <w:tcW w:w="2070" w:type="dxa"/>
+          </w:tcPr>
+          <w:p>
+            <w:r>
+              <w:t>0.8618421052631579</w:t>
+            </w:r>
+          </w:p>
+        </w:tc>
+        <w:tc>
+          <w:tcPr>
+            <w:tcW w:w="2327" w:type="dxa"/>
+          </w:tcPr>
+          <w:p>
+            <w:pPr>
+              <w:pStyle w:val="PargrafodaLista"/>
+              <w:numPr>
+                <w:ilvl w:val="0"/>
+                <w:numId w:val="1"/>
+              </w:numPr>
+            </w:pPr>
+            <w:r>
+              <w:t>Escalonamento dos atributos numéricos</w:t>
+            </w:r>
+          </w:p>
+          <w:p>
+            <w:pPr>
+              <w:pStyle w:val="PargrafodaLista"/>
+              <w:numPr>
+                <w:ilvl w:val="0"/>
+                <w:numId w:val="1"/>
+              </w:numPr>
+            </w:pPr>
+            <w:r>
+              <w:t>Loop</w:t>
+            </w:r>
+            <w:r>
+              <w:t xml:space="preserve"> e gráficos específicos para testar uma faixa de valores distintos para o parâmetro </w:t>
+            </w:r>
+            <w:r>
+              <w:t>k</w:t>
+            </w:r>
+            <w:r>
+              <w:t xml:space="preserve"> e aferição visual do melhor número</w:t>
+            </w:r>
+            <w:r>
+              <w:t xml:space="preserve"> </w:t>
+            </w:r>
+            <w:r>
+              <w:t>(HPO)</w:t>
+            </w:r>
+          </w:p>
+        </w:tc>
+        <w:tc>
+          <w:tcPr>
+            <w:tcW w:w="1666" w:type="dxa"/>
+          </w:tcPr>
+          <w:p>
+            <w:proofErr w:type="spellStart"/>
+            <w:r>
+              <w:t>n_neighbors</w:t>
+            </w:r>
+            <w:proofErr w:type="spellEnd"/>
+            <w:r>
+              <w:t xml:space="preserve"> = 50</w:t>
+            </w:r>
+          </w:p>
+          <w:p/>
+        </w:tc>
+      </w:tr>
+      <w:tr>
+        <w:tc>
+          <w:tcPr>
+            <w:tcW w:w="2431" w:type="dxa"/>
+          </w:tcPr>
+          <w:p>
+            <w:r>
+              <w:t>SVM</w:t>
+            </w:r>
+          </w:p>
+        </w:tc>
+        <w:tc>
+          <w:tcPr>
+            <w:tcW w:w="2070" w:type="dxa"/>
+          </w:tcPr>
+          <w:p>
+            <w:r>
+              <w:t>0.875</w:t>
+            </w:r>
+          </w:p>
+        </w:tc>
+        <w:tc>
+          <w:tcPr>
+            <w:tcW w:w="2327" w:type="dxa"/>
+          </w:tcPr>
+          <w:p>
+            <w:pPr>
+              <w:pStyle w:val="PargrafodaLista"/>
+              <w:numPr>
+                <w:ilvl w:val="0"/>
+                <w:numId w:val="1"/>
+              </w:numPr>
+            </w:pPr>
+            <w:r>
+              <w:t>Escalonamento dos valores numéricos</w:t>
+            </w:r>
+          </w:p>
+        </w:tc>
+        <w:tc>
+          <w:tcPr>
+            <w:tcW w:w="1666" w:type="dxa"/>
+          </w:tcPr>
+          <w:p>
+            <w:r>
+              <w:t>kernel='</w:t>
+            </w:r>
+            <w:proofErr w:type="spellStart"/>
+            <w:r>
+              <w:t>poly</w:t>
+            </w:r>
+            <w:proofErr w:type="spellEnd"/>
+            <w:r>
+              <w:t>', C=2.0</w:t>
+            </w:r>
+          </w:p>
+        </w:tc>
+      </w:tr>
+    </w:tbl>
+    <w:p>
+      <w:pPr>
+        <w:ind w:firstLine="708"/>
+      </w:pPr>
     </w:p>
     <w:sectPr>
       <w:pgSz w:w="11906" w:h="16838"/>
@@ -594,7 +1710,7 @@
   <w:abstractNum w:abstractNumId="0" w15:restartNumberingAfterBreak="0">
     <w:nsid w:val="2A2A4196"/>
     <w:multiLevelType w:val="hybridMultilevel"/>
-    <w:tmpl w:val="9154E16E"/>
+    <w:tmpl w:val="20BAFBD6"/>
     <w:lvl w:ilvl="0" w:tplc="04160001">
       <w:start w:val="1"/>
       <w:numFmt w:val="bullet"/>
@@ -705,9 +1821,9 @@
     </w:lvl>
   </w:abstractNum>
   <w:abstractNum w:abstractNumId="1" w15:restartNumberingAfterBreak="0">
-    <w:nsid w:val="74A52906"/>
+    <w:nsid w:val="2CAA22AC"/>
     <w:multiLevelType w:val="hybridMultilevel"/>
-    <w:tmpl w:val="161C9F4A"/>
+    <w:tmpl w:val="93F8362E"/>
     <w:lvl w:ilvl="0" w:tplc="04160001">
       <w:start w:val="1"/>
       <w:numFmt w:val="bullet"/>
@@ -817,10 +1933,126 @@
       </w:rPr>
     </w:lvl>
   </w:abstractNum>
+  <w:abstractNum w:abstractNumId="2" w15:restartNumberingAfterBreak="0">
+    <w:nsid w:val="74A52906"/>
+    <w:multiLevelType w:val="hybridMultilevel"/>
+    <w:tmpl w:val="161C9F4A"/>
+    <w:lvl w:ilvl="0" w:tplc="04160001">
+      <w:start w:val="1"/>
+      <w:numFmt w:val="bullet"/>
+      <w:lvlText w:val=""/>
+      <w:lvlJc w:val="left"/>
+      <w:pPr>
+        <w:ind w:left="720" w:hanging="360"/>
+      </w:pPr>
+      <w:rPr>
+        <w:rFonts w:ascii="Symbol" w:hAnsi="Symbol" w:hint="default"/>
+      </w:rPr>
+    </w:lvl>
+    <w:lvl w:ilvl="1" w:tplc="04160003" w:tentative="1">
+      <w:start w:val="1"/>
+      <w:numFmt w:val="bullet"/>
+      <w:lvlText w:val="o"/>
+      <w:lvlJc w:val="left"/>
+      <w:pPr>
+        <w:ind w:left="1440" w:hanging="360"/>
+      </w:pPr>
+      <w:rPr>
+        <w:rFonts w:ascii="Courier New" w:hAnsi="Courier New" w:cs="Courier New" w:hint="default"/>
+      </w:rPr>
+    </w:lvl>
+    <w:lvl w:ilvl="2" w:tplc="04160005" w:tentative="1">
+      <w:start w:val="1"/>
+      <w:numFmt w:val="bullet"/>
+      <w:lvlText w:val=""/>
+      <w:lvlJc w:val="left"/>
+      <w:pPr>
+        <w:ind w:left="2160" w:hanging="360"/>
+      </w:pPr>
+      <w:rPr>
+        <w:rFonts w:ascii="Wingdings" w:hAnsi="Wingdings" w:hint="default"/>
+      </w:rPr>
+    </w:lvl>
+    <w:lvl w:ilvl="3" w:tplc="04160001" w:tentative="1">
+      <w:start w:val="1"/>
+      <w:numFmt w:val="bullet"/>
+      <w:lvlText w:val=""/>
+      <w:lvlJc w:val="left"/>
+      <w:pPr>
+        <w:ind w:left="2880" w:hanging="360"/>
+      </w:pPr>
+      <w:rPr>
+        <w:rFonts w:ascii="Symbol" w:hAnsi="Symbol" w:hint="default"/>
+      </w:rPr>
+    </w:lvl>
+    <w:lvl w:ilvl="4" w:tplc="04160003" w:tentative="1">
+      <w:start w:val="1"/>
+      <w:numFmt w:val="bullet"/>
+      <w:lvlText w:val="o"/>
+      <w:lvlJc w:val="left"/>
+      <w:pPr>
+        <w:ind w:left="3600" w:hanging="360"/>
+      </w:pPr>
+      <w:rPr>
+        <w:rFonts w:ascii="Courier New" w:hAnsi="Courier New" w:cs="Courier New" w:hint="default"/>
+      </w:rPr>
+    </w:lvl>
+    <w:lvl w:ilvl="5" w:tplc="04160005" w:tentative="1">
+      <w:start w:val="1"/>
+      <w:numFmt w:val="bullet"/>
+      <w:lvlText w:val=""/>
+      <w:lvlJc w:val="left"/>
+      <w:pPr>
+        <w:ind w:left="4320" w:hanging="360"/>
+      </w:pPr>
+      <w:rPr>
+        <w:rFonts w:ascii="Wingdings" w:hAnsi="Wingdings" w:hint="default"/>
+      </w:rPr>
+    </w:lvl>
+    <w:lvl w:ilvl="6" w:tplc="04160001" w:tentative="1">
+      <w:start w:val="1"/>
+      <w:numFmt w:val="bullet"/>
+      <w:lvlText w:val=""/>
+      <w:lvlJc w:val="left"/>
+      <w:pPr>
+        <w:ind w:left="5040" w:hanging="360"/>
+      </w:pPr>
+      <w:rPr>
+        <w:rFonts w:ascii="Symbol" w:hAnsi="Symbol" w:hint="default"/>
+      </w:rPr>
+    </w:lvl>
+    <w:lvl w:ilvl="7" w:tplc="04160003" w:tentative="1">
+      <w:start w:val="1"/>
+      <w:numFmt w:val="bullet"/>
+      <w:lvlText w:val="o"/>
+      <w:lvlJc w:val="left"/>
+      <w:pPr>
+        <w:ind w:left="5760" w:hanging="360"/>
+      </w:pPr>
+      <w:rPr>
+        <w:rFonts w:ascii="Courier New" w:hAnsi="Courier New" w:cs="Courier New" w:hint="default"/>
+      </w:rPr>
+    </w:lvl>
+    <w:lvl w:ilvl="8" w:tplc="04160005" w:tentative="1">
+      <w:start w:val="1"/>
+      <w:numFmt w:val="bullet"/>
+      <w:lvlText w:val=""/>
+      <w:lvlJc w:val="left"/>
+      <w:pPr>
+        <w:ind w:left="6480" w:hanging="360"/>
+      </w:pPr>
+      <w:rPr>
+        <w:rFonts w:ascii="Wingdings" w:hAnsi="Wingdings" w:hint="default"/>
+      </w:rPr>
+    </w:lvl>
+  </w:abstractNum>
   <w:num w:numId="1" w16cid:durableId="795833509">
     <w:abstractNumId w:val="0"/>
   </w:num>
   <w:num w:numId="2" w16cid:durableId="2072993727">
+    <w:abstractNumId w:val="2"/>
+  </w:num>
+  <w:num w:numId="3" w16cid:durableId="1280528300">
     <w:abstractNumId w:val="1"/>
   </w:num>
 </w:numbering>
@@ -1265,6 +2497,25 @@
       <w:contextualSpacing/>
     </w:pPr>
   </w:style>
+  <w:style w:type="table" w:styleId="Tabelacomgrade">
+    <w:name w:val="Table Grid"/>
+    <w:basedOn w:val="Tabelanormal"/>
+    <w:uiPriority w:val="39"/>
+    <w:rsid w:val="004C57D2"/>
+    <w:pPr>
+      <w:spacing w:after="0" w:line="240" w:lineRule="auto"/>
+    </w:pPr>
+    <w:tblPr>
+      <w:tblBorders>
+        <w:top w:val="single" w:sz="4" w:space="0" w:color="auto"/>
+        <w:left w:val="single" w:sz="4" w:space="0" w:color="auto"/>
+        <w:bottom w:val="single" w:sz="4" w:space="0" w:color="auto"/>
+        <w:right w:val="single" w:sz="4" w:space="0" w:color="auto"/>
+        <w:insideH w:val="single" w:sz="4" w:space="0" w:color="auto"/>
+        <w:insideV w:val="single" w:sz="4" w:space="0" w:color="auto"/>
+      </w:tblBorders>
+    </w:tblPr>
+  </w:style>
 </w:styles>
 </file>
 

</xml_diff>